<commit_message>
Ahora si que si que se acaba
</commit_message>
<xml_diff>
--- a/Unreal_Engine/UnrealEngine.docx
+++ b/Unreal_Engine/UnrealEngine.docx
@@ -985,7 +985,7 @@
             </w:rPr>
             <w:fldChar w:fldCharType="separate"/>
           </w:r>
-          <w:hyperlink w:anchor="_Toc132366204" w:history="1">
+          <w:hyperlink w:anchor="_Toc133480766" w:history="1">
             <w:r>
               <w:rPr>
                 <w:rStyle w:val="Hipervnculo"/>
@@ -1012,7 +1012,7 @@
                 <w:noProof/>
                 <w:webHidden/>
               </w:rPr>
-              <w:instrText xml:space="preserve"> PAGEREF _Toc132366204 \h </w:instrText>
+              <w:instrText xml:space="preserve"> PAGEREF _Toc133480766 \h </w:instrText>
             </w:r>
             <w:r>
               <w:rPr>
@@ -1057,7 +1057,7 @@
               <w:lang w:val="es-ES"/>
             </w:rPr>
           </w:pPr>
-          <w:hyperlink w:anchor="_Toc132366205" w:history="1">
+          <w:hyperlink w:anchor="_Toc133480767" w:history="1">
             <w:r>
               <w:rPr>
                 <w:rStyle w:val="Hipervnculo"/>
@@ -1084,7 +1084,7 @@
                 <w:noProof/>
                 <w:webHidden/>
               </w:rPr>
-              <w:instrText xml:space="preserve"> PAGEREF _Toc132366205 \h </w:instrText>
+              <w:instrText xml:space="preserve"> PAGEREF _Toc133480767 \h </w:instrText>
             </w:r>
             <w:r>
               <w:rPr>
@@ -1129,7 +1129,7 @@
               <w:lang w:val="es-ES"/>
             </w:rPr>
           </w:pPr>
-          <w:hyperlink w:anchor="_Toc132366206" w:history="1">
+          <w:hyperlink w:anchor="_Toc133480768" w:history="1">
             <w:r>
               <w:rPr>
                 <w:rStyle w:val="Hipervnculo"/>
@@ -1156,7 +1156,7 @@
                 <w:noProof/>
                 <w:webHidden/>
               </w:rPr>
-              <w:instrText xml:space="preserve"> PAGEREF _Toc132366206 \h </w:instrText>
+              <w:instrText xml:space="preserve"> PAGEREF _Toc133480768 \h </w:instrText>
             </w:r>
             <w:r>
               <w:rPr>
@@ -1201,7 +1201,7 @@
               <w:lang w:val="es-ES"/>
             </w:rPr>
           </w:pPr>
-          <w:hyperlink w:anchor="_Toc132366207" w:history="1">
+          <w:hyperlink w:anchor="_Toc133480769" w:history="1">
             <w:r>
               <w:rPr>
                 <w:rStyle w:val="Hipervnculo"/>
@@ -1228,7 +1228,7 @@
                 <w:noProof/>
                 <w:webHidden/>
               </w:rPr>
-              <w:instrText xml:space="preserve"> PAGEREF _Toc132366207 \h </w:instrText>
+              <w:instrText xml:space="preserve"> PAGEREF _Toc133480769 \h </w:instrText>
             </w:r>
             <w:r>
               <w:rPr>
@@ -1273,7 +1273,7 @@
               <w:lang w:val="es-ES"/>
             </w:rPr>
           </w:pPr>
-          <w:hyperlink w:anchor="_Toc132366208" w:history="1">
+          <w:hyperlink w:anchor="_Toc133480770" w:history="1">
             <w:r>
               <w:rPr>
                 <w:rStyle w:val="Hipervnculo"/>
@@ -1300,7 +1300,7 @@
                 <w:noProof/>
                 <w:webHidden/>
               </w:rPr>
-              <w:instrText xml:space="preserve"> PAGEREF _Toc132366208 \h </w:instrText>
+              <w:instrText xml:space="preserve"> PAGEREF _Toc133480770 \h </w:instrText>
             </w:r>
             <w:r>
               <w:rPr>
@@ -1345,7 +1345,7 @@
               <w:lang w:val="es-ES"/>
             </w:rPr>
           </w:pPr>
-          <w:hyperlink w:anchor="_Toc132366209" w:history="1">
+          <w:hyperlink w:anchor="_Toc133480771" w:history="1">
             <w:r>
               <w:rPr>
                 <w:rStyle w:val="Hipervnculo"/>
@@ -1372,7 +1372,7 @@
                 <w:noProof/>
                 <w:webHidden/>
               </w:rPr>
-              <w:instrText xml:space="preserve"> PAGEREF _Toc132366209 \h </w:instrText>
+              <w:instrText xml:space="preserve"> PAGEREF _Toc133480771 \h </w:instrText>
             </w:r>
             <w:r>
               <w:rPr>
@@ -1417,7 +1417,7 @@
               <w:lang w:val="es-ES"/>
             </w:rPr>
           </w:pPr>
-          <w:hyperlink w:anchor="_Toc132366210" w:history="1">
+          <w:hyperlink w:anchor="_Toc133480772" w:history="1">
             <w:r>
               <w:rPr>
                 <w:rStyle w:val="Hipervnculo"/>
@@ -1444,7 +1444,7 @@
                 <w:noProof/>
                 <w:webHidden/>
               </w:rPr>
-              <w:instrText xml:space="preserve"> PAGEREF _Toc132366210 \h </w:instrText>
+              <w:instrText xml:space="preserve"> PAGEREF _Toc133480772 \h </w:instrText>
             </w:r>
             <w:r>
               <w:rPr>
@@ -1489,7 +1489,7 @@
               <w:lang w:val="es-ES"/>
             </w:rPr>
           </w:pPr>
-          <w:hyperlink w:anchor="_Toc132366211" w:history="1">
+          <w:hyperlink w:anchor="_Toc133480773" w:history="1">
             <w:r>
               <w:rPr>
                 <w:rStyle w:val="Hipervnculo"/>
@@ -1516,7 +1516,7 @@
                 <w:noProof/>
                 <w:webHidden/>
               </w:rPr>
-              <w:instrText xml:space="preserve"> PAGEREF _Toc132366211 \h </w:instrText>
+              <w:instrText xml:space="preserve"> PAGEREF _Toc133480773 \h </w:instrText>
             </w:r>
             <w:r>
               <w:rPr>
@@ -1561,7 +1561,7 @@
               <w:lang w:val="es-ES"/>
             </w:rPr>
           </w:pPr>
-          <w:hyperlink w:anchor="_Toc132366212" w:history="1">
+          <w:hyperlink w:anchor="_Toc133480774" w:history="1">
             <w:r>
               <w:rPr>
                 <w:rStyle w:val="Hipervnculo"/>
@@ -1588,7 +1588,7 @@
                 <w:noProof/>
                 <w:webHidden/>
               </w:rPr>
-              <w:instrText xml:space="preserve"> PAGEREF _Toc132366212 \h </w:instrText>
+              <w:instrText xml:space="preserve"> PAGEREF _Toc133480774 \h </w:instrText>
             </w:r>
             <w:r>
               <w:rPr>
@@ -1633,7 +1633,7 @@
               <w:lang w:val="es-ES"/>
             </w:rPr>
           </w:pPr>
-          <w:hyperlink w:anchor="_Toc132366213" w:history="1">
+          <w:hyperlink w:anchor="_Toc133480775" w:history="1">
             <w:r>
               <w:rPr>
                 <w:rStyle w:val="Hipervnculo"/>
@@ -1660,7 +1660,7 @@
                 <w:noProof/>
                 <w:webHidden/>
               </w:rPr>
-              <w:instrText xml:space="preserve"> PAGEREF _Toc132366213 \h </w:instrText>
+              <w:instrText xml:space="preserve"> PAGEREF _Toc133480775 \h </w:instrText>
             </w:r>
             <w:r>
               <w:rPr>
@@ -1705,7 +1705,7 @@
               <w:lang w:val="es-ES"/>
             </w:rPr>
           </w:pPr>
-          <w:hyperlink w:anchor="_Toc132366214" w:history="1">
+          <w:hyperlink w:anchor="_Toc133480776" w:history="1">
             <w:r>
               <w:rPr>
                 <w:rStyle w:val="Hipervnculo"/>
@@ -1732,7 +1732,7 @@
                 <w:noProof/>
                 <w:webHidden/>
               </w:rPr>
-              <w:instrText xml:space="preserve"> PAGEREF _Toc132366214 \h </w:instrText>
+              <w:instrText xml:space="preserve"> PAGEREF _Toc133480776 \h </w:instrText>
             </w:r>
             <w:r>
               <w:rPr>
@@ -1752,7 +1752,7 @@
                 <w:noProof/>
                 <w:webHidden/>
               </w:rPr>
-              <w:t>5</w:t>
+              <w:t>6</w:t>
             </w:r>
             <w:r>
               <w:rPr>
@@ -1777,7 +1777,7 @@
               <w:lang w:val="es-ES"/>
             </w:rPr>
           </w:pPr>
-          <w:hyperlink w:anchor="_Toc132366215" w:history="1">
+          <w:hyperlink w:anchor="_Toc133480777" w:history="1">
             <w:r>
               <w:rPr>
                 <w:rStyle w:val="Hipervnculo"/>
@@ -1804,7 +1804,7 @@
                 <w:noProof/>
                 <w:webHidden/>
               </w:rPr>
-              <w:instrText xml:space="preserve"> PAGEREF _Toc132366215 \h </w:instrText>
+              <w:instrText xml:space="preserve"> PAGEREF _Toc133480777 \h </w:instrText>
             </w:r>
             <w:r>
               <w:rPr>
@@ -1849,7 +1849,7 @@
               <w:lang w:val="es-ES"/>
             </w:rPr>
           </w:pPr>
-          <w:hyperlink w:anchor="_Toc132366216" w:history="1">
+          <w:hyperlink w:anchor="_Toc133480778" w:history="1">
             <w:r>
               <w:rPr>
                 <w:rStyle w:val="Hipervnculo"/>
@@ -1876,7 +1876,7 @@
                 <w:noProof/>
                 <w:webHidden/>
               </w:rPr>
-              <w:instrText xml:space="preserve"> PAGEREF _Toc132366216 \h </w:instrText>
+              <w:instrText xml:space="preserve"> PAGEREF _Toc133480778 \h </w:instrText>
             </w:r>
             <w:r>
               <w:rPr>
@@ -1921,7 +1921,7 @@
               <w:lang w:val="es-ES"/>
             </w:rPr>
           </w:pPr>
-          <w:hyperlink w:anchor="_Toc132366217" w:history="1">
+          <w:hyperlink w:anchor="_Toc133480779" w:history="1">
             <w:r>
               <w:rPr>
                 <w:rStyle w:val="Hipervnculo"/>
@@ -1948,7 +1948,7 @@
                 <w:noProof/>
                 <w:webHidden/>
               </w:rPr>
-              <w:instrText xml:space="preserve"> PAGEREF _Toc132366217 \h </w:instrText>
+              <w:instrText xml:space="preserve"> PAGEREF _Toc133480779 \h </w:instrText>
             </w:r>
             <w:r>
               <w:rPr>
@@ -1993,7 +1993,7 @@
               <w:lang w:val="es-ES"/>
             </w:rPr>
           </w:pPr>
-          <w:hyperlink w:anchor="_Toc132366218" w:history="1">
+          <w:hyperlink w:anchor="_Toc133480780" w:history="1">
             <w:r>
               <w:rPr>
                 <w:rStyle w:val="Hipervnculo"/>
@@ -2020,7 +2020,7 @@
                 <w:noProof/>
                 <w:webHidden/>
               </w:rPr>
-              <w:instrText xml:space="preserve"> PAGEREF _Toc132366218 \h </w:instrText>
+              <w:instrText xml:space="preserve"> PAGEREF _Toc133480780 \h </w:instrText>
             </w:r>
             <w:r>
               <w:rPr>
@@ -2065,7 +2065,7 @@
               <w:lang w:val="es-ES"/>
             </w:rPr>
           </w:pPr>
-          <w:hyperlink w:anchor="_Toc132366219" w:history="1">
+          <w:hyperlink w:anchor="_Toc133480781" w:history="1">
             <w:r>
               <w:rPr>
                 <w:rStyle w:val="Hipervnculo"/>
@@ -2092,7 +2092,7 @@
                 <w:noProof/>
                 <w:webHidden/>
               </w:rPr>
-              <w:instrText xml:space="preserve"> PAGEREF _Toc132366219 \h </w:instrText>
+              <w:instrText xml:space="preserve"> PAGEREF _Toc133480781 \h </w:instrText>
             </w:r>
             <w:r>
               <w:rPr>
@@ -2137,7 +2137,7 @@
               <w:lang w:val="es-ES"/>
             </w:rPr>
           </w:pPr>
-          <w:hyperlink w:anchor="_Toc132366220" w:history="1">
+          <w:hyperlink w:anchor="_Toc133480782" w:history="1">
             <w:r>
               <w:rPr>
                 <w:rStyle w:val="Hipervnculo"/>
@@ -2164,7 +2164,7 @@
                 <w:noProof/>
                 <w:webHidden/>
               </w:rPr>
-              <w:instrText xml:space="preserve"> PAGEREF _Toc132366220 \h </w:instrText>
+              <w:instrText xml:space="preserve"> PAGEREF _Toc133480782 \h </w:instrText>
             </w:r>
             <w:r>
               <w:rPr>
@@ -2209,7 +2209,7 @@
               <w:lang w:val="es-ES"/>
             </w:rPr>
           </w:pPr>
-          <w:hyperlink w:anchor="_Toc132366221" w:history="1">
+          <w:hyperlink w:anchor="_Toc133480783" w:history="1">
             <w:r>
               <w:rPr>
                 <w:rStyle w:val="Hipervnculo"/>
@@ -2236,7 +2236,7 @@
                 <w:noProof/>
                 <w:webHidden/>
               </w:rPr>
-              <w:instrText xml:space="preserve"> PAGEREF _Toc132366221 \h </w:instrText>
+              <w:instrText xml:space="preserve"> PAGEREF _Toc133480783 \h </w:instrText>
             </w:r>
             <w:r>
               <w:rPr>
@@ -2281,7 +2281,7 @@
               <w:lang w:val="es-ES"/>
             </w:rPr>
           </w:pPr>
-          <w:hyperlink w:anchor="_Toc132366222" w:history="1">
+          <w:hyperlink w:anchor="_Toc133480784" w:history="1">
             <w:r>
               <w:rPr>
                 <w:rStyle w:val="Hipervnculo"/>
@@ -2308,7 +2308,7 @@
                 <w:noProof/>
                 <w:webHidden/>
               </w:rPr>
-              <w:instrText xml:space="preserve"> PAGEREF _Toc132366222 \h </w:instrText>
+              <w:instrText xml:space="preserve"> PAGEREF _Toc133480784 \h </w:instrText>
             </w:r>
             <w:r>
               <w:rPr>
@@ -2353,7 +2353,7 @@
               <w:lang w:val="es-ES"/>
             </w:rPr>
           </w:pPr>
-          <w:hyperlink w:anchor="_Toc132366223" w:history="1">
+          <w:hyperlink w:anchor="_Toc133480785" w:history="1">
             <w:r>
               <w:rPr>
                 <w:rStyle w:val="Hipervnculo"/>
@@ -2380,7 +2380,7 @@
                 <w:noProof/>
                 <w:webHidden/>
               </w:rPr>
-              <w:instrText xml:space="preserve"> PAGEREF _Toc132366223 \h </w:instrText>
+              <w:instrText xml:space="preserve"> PAGEREF _Toc133480785 \h </w:instrText>
             </w:r>
             <w:r>
               <w:rPr>
@@ -2400,7 +2400,223 @@
                 <w:noProof/>
                 <w:webHidden/>
               </w:rPr>
-              <w:t>10</w:t>
+              <w:t>11</w:t>
+            </w:r>
+            <w:r>
+              <w:rPr>
+                <w:noProof/>
+                <w:webHidden/>
+              </w:rPr>
+              <w:fldChar w:fldCharType="end"/>
+            </w:r>
+          </w:hyperlink>
+        </w:p>
+        <w:p>
+          <w:pPr>
+            <w:pStyle w:val="TDC2"/>
+            <w:tabs>
+              <w:tab w:val="right" w:leader="dot" w:pos="9367"/>
+            </w:tabs>
+            <w:rPr>
+              <w:rFonts w:asciiTheme="minorHAnsi" w:eastAsiaTheme="minorEastAsia" w:hAnsiTheme="minorHAnsi" w:cstheme="minorBidi"/>
+              <w:noProof/>
+              <w:sz w:val="22"/>
+              <w:szCs w:val="22"/>
+              <w:lang w:val="es-ES"/>
+            </w:rPr>
+          </w:pPr>
+          <w:hyperlink w:anchor="_Toc133480786" w:history="1">
+            <w:r>
+              <w:rPr>
+                <w:rStyle w:val="Hipervnculo"/>
+                <w:noProof/>
+              </w:rPr>
+              <w:t>14.1 Agua</w:t>
+            </w:r>
+            <w:r>
+              <w:rPr>
+                <w:noProof/>
+                <w:webHidden/>
+              </w:rPr>
+              <w:tab/>
+            </w:r>
+            <w:r>
+              <w:rPr>
+                <w:noProof/>
+                <w:webHidden/>
+              </w:rPr>
+              <w:fldChar w:fldCharType="begin"/>
+            </w:r>
+            <w:r>
+              <w:rPr>
+                <w:noProof/>
+                <w:webHidden/>
+              </w:rPr>
+              <w:instrText xml:space="preserve"> PAGEREF _Toc133480786 \h </w:instrText>
+            </w:r>
+            <w:r>
+              <w:rPr>
+                <w:noProof/>
+                <w:webHidden/>
+              </w:rPr>
+            </w:r>
+            <w:r>
+              <w:rPr>
+                <w:noProof/>
+                <w:webHidden/>
+              </w:rPr>
+              <w:fldChar w:fldCharType="separate"/>
+            </w:r>
+            <w:r>
+              <w:rPr>
+                <w:noProof/>
+                <w:webHidden/>
+              </w:rPr>
+              <w:t>11</w:t>
+            </w:r>
+            <w:r>
+              <w:rPr>
+                <w:noProof/>
+                <w:webHidden/>
+              </w:rPr>
+              <w:fldChar w:fldCharType="end"/>
+            </w:r>
+          </w:hyperlink>
+        </w:p>
+        <w:p>
+          <w:pPr>
+            <w:pStyle w:val="TDC2"/>
+            <w:tabs>
+              <w:tab w:val="right" w:leader="dot" w:pos="9367"/>
+            </w:tabs>
+            <w:rPr>
+              <w:rFonts w:asciiTheme="minorHAnsi" w:eastAsiaTheme="minorEastAsia" w:hAnsiTheme="minorHAnsi" w:cstheme="minorBidi"/>
+              <w:noProof/>
+              <w:sz w:val="22"/>
+              <w:szCs w:val="22"/>
+              <w:lang w:val="es-ES"/>
+            </w:rPr>
+          </w:pPr>
+          <w:hyperlink w:anchor="_Toc133480787" w:history="1">
+            <w:r>
+              <w:rPr>
+                <w:rStyle w:val="Hipervnculo"/>
+                <w:noProof/>
+              </w:rPr>
+              <w:t>14.2 Nubes Volumétricas</w:t>
+            </w:r>
+            <w:r>
+              <w:rPr>
+                <w:noProof/>
+                <w:webHidden/>
+              </w:rPr>
+              <w:tab/>
+            </w:r>
+            <w:r>
+              <w:rPr>
+                <w:noProof/>
+                <w:webHidden/>
+              </w:rPr>
+              <w:fldChar w:fldCharType="begin"/>
+            </w:r>
+            <w:r>
+              <w:rPr>
+                <w:noProof/>
+                <w:webHidden/>
+              </w:rPr>
+              <w:instrText xml:space="preserve"> PAGEREF _Toc133480787 \h </w:instrText>
+            </w:r>
+            <w:r>
+              <w:rPr>
+                <w:noProof/>
+                <w:webHidden/>
+              </w:rPr>
+            </w:r>
+            <w:r>
+              <w:rPr>
+                <w:noProof/>
+                <w:webHidden/>
+              </w:rPr>
+              <w:fldChar w:fldCharType="separate"/>
+            </w:r>
+            <w:r>
+              <w:rPr>
+                <w:noProof/>
+                <w:webHidden/>
+              </w:rPr>
+              <w:t>12</w:t>
+            </w:r>
+            <w:r>
+              <w:rPr>
+                <w:noProof/>
+                <w:webHidden/>
+              </w:rPr>
+              <w:fldChar w:fldCharType="end"/>
+            </w:r>
+          </w:hyperlink>
+        </w:p>
+        <w:p>
+          <w:pPr>
+            <w:pStyle w:val="TDC2"/>
+            <w:tabs>
+              <w:tab w:val="right" w:leader="dot" w:pos="9367"/>
+            </w:tabs>
+            <w:rPr>
+              <w:rFonts w:asciiTheme="minorHAnsi" w:eastAsiaTheme="minorEastAsia" w:hAnsiTheme="minorHAnsi" w:cstheme="minorBidi"/>
+              <w:noProof/>
+              <w:sz w:val="22"/>
+              <w:szCs w:val="22"/>
+              <w:lang w:val="es-ES"/>
+            </w:rPr>
+          </w:pPr>
+          <w:hyperlink w:anchor="_Toc133480788" w:history="1">
+            <w:r>
+              <w:rPr>
+                <w:rStyle w:val="Hipervnculo"/>
+                <w:noProof/>
+              </w:rPr>
+              <w:t>14.3 Migrar Contenido</w:t>
+            </w:r>
+            <w:r>
+              <w:rPr>
+                <w:noProof/>
+                <w:webHidden/>
+              </w:rPr>
+              <w:tab/>
+            </w:r>
+            <w:r>
+              <w:rPr>
+                <w:noProof/>
+                <w:webHidden/>
+              </w:rPr>
+              <w:fldChar w:fldCharType="begin"/>
+            </w:r>
+            <w:r>
+              <w:rPr>
+                <w:noProof/>
+                <w:webHidden/>
+              </w:rPr>
+              <w:instrText xml:space="preserve"> PAGEREF _Toc133480788 \h </w:instrText>
+            </w:r>
+            <w:r>
+              <w:rPr>
+                <w:noProof/>
+                <w:webHidden/>
+              </w:rPr>
+            </w:r>
+            <w:r>
+              <w:rPr>
+                <w:noProof/>
+                <w:webHidden/>
+              </w:rPr>
+              <w:fldChar w:fldCharType="separate"/>
+            </w:r>
+            <w:r>
+              <w:rPr>
+                <w:noProof/>
+                <w:webHidden/>
+              </w:rPr>
+              <w:t>12</w:t>
             </w:r>
             <w:r>
               <w:rPr>
@@ -2425,7 +2641,7 @@
               <w:lang w:val="es-ES"/>
             </w:rPr>
           </w:pPr>
-          <w:hyperlink w:anchor="_Toc132366224" w:history="1">
+          <w:hyperlink w:anchor="_Toc133480789" w:history="1">
             <w:r>
               <w:rPr>
                 <w:rStyle w:val="Hipervnculo"/>
@@ -2452,7 +2668,7 @@
                 <w:noProof/>
                 <w:webHidden/>
               </w:rPr>
-              <w:instrText xml:space="preserve"> PAGEREF _Toc132366224 \h </w:instrText>
+              <w:instrText xml:space="preserve"> PAGEREF _Toc133480789 \h </w:instrText>
             </w:r>
             <w:r>
               <w:rPr>
@@ -2472,7 +2688,7 @@
                 <w:noProof/>
                 <w:webHidden/>
               </w:rPr>
-              <w:t>10</w:t>
+              <w:t>12</w:t>
             </w:r>
             <w:r>
               <w:rPr>
@@ -2497,7 +2713,7 @@
               <w:lang w:val="es-ES"/>
             </w:rPr>
           </w:pPr>
-          <w:hyperlink w:anchor="_Toc132366225" w:history="1">
+          <w:hyperlink w:anchor="_Toc133480790" w:history="1">
             <w:r>
               <w:rPr>
                 <w:rStyle w:val="Hipervnculo"/>
@@ -2524,7 +2740,7 @@
                 <w:noProof/>
                 <w:webHidden/>
               </w:rPr>
-              <w:instrText xml:space="preserve"> PAGEREF _Toc132366225 \h </w:instrText>
+              <w:instrText xml:space="preserve"> PAGEREF _Toc133480790 \h </w:instrText>
             </w:r>
             <w:r>
               <w:rPr>
@@ -2544,7 +2760,79 @@
                 <w:noProof/>
                 <w:webHidden/>
               </w:rPr>
-              <w:t>10</w:t>
+              <w:t>13</w:t>
+            </w:r>
+            <w:r>
+              <w:rPr>
+                <w:noProof/>
+                <w:webHidden/>
+              </w:rPr>
+              <w:fldChar w:fldCharType="end"/>
+            </w:r>
+          </w:hyperlink>
+        </w:p>
+        <w:p>
+          <w:pPr>
+            <w:pStyle w:val="TDC1"/>
+            <w:tabs>
+              <w:tab w:val="right" w:leader="dot" w:pos="9367"/>
+            </w:tabs>
+            <w:rPr>
+              <w:rFonts w:asciiTheme="minorHAnsi" w:eastAsiaTheme="minorEastAsia" w:hAnsiTheme="minorHAnsi" w:cstheme="minorBidi"/>
+              <w:noProof/>
+              <w:sz w:val="22"/>
+              <w:szCs w:val="22"/>
+              <w:lang w:val="es-ES"/>
+            </w:rPr>
+          </w:pPr>
+          <w:hyperlink w:anchor="_Toc133480791" w:history="1">
+            <w:r>
+              <w:rPr>
+                <w:rStyle w:val="Hipervnculo"/>
+                <w:noProof/>
+              </w:rPr>
+              <w:t>17- Unreal Engine 5</w:t>
+            </w:r>
+            <w:r>
+              <w:rPr>
+                <w:noProof/>
+                <w:webHidden/>
+              </w:rPr>
+              <w:tab/>
+            </w:r>
+            <w:r>
+              <w:rPr>
+                <w:noProof/>
+                <w:webHidden/>
+              </w:rPr>
+              <w:fldChar w:fldCharType="begin"/>
+            </w:r>
+            <w:r>
+              <w:rPr>
+                <w:noProof/>
+                <w:webHidden/>
+              </w:rPr>
+              <w:instrText xml:space="preserve"> PAGEREF _Toc133480791 \h </w:instrText>
+            </w:r>
+            <w:r>
+              <w:rPr>
+                <w:noProof/>
+                <w:webHidden/>
+              </w:rPr>
+            </w:r>
+            <w:r>
+              <w:rPr>
+                <w:noProof/>
+                <w:webHidden/>
+              </w:rPr>
+              <w:fldChar w:fldCharType="separate"/>
+            </w:r>
+            <w:r>
+              <w:rPr>
+                <w:noProof/>
+                <w:webHidden/>
+              </w:rPr>
+              <w:t>14</w:t>
             </w:r>
             <w:r>
               <w:rPr>
@@ -2575,20 +2863,10 @@
     </w:p>
     <w:p>
       <w:pPr>
-        <w:spacing w:before="200" w:after="240"/>
-      </w:pPr>
-    </w:p>
-    <w:p>
-      <w:pPr>
-        <w:spacing w:before="200" w:after="240"/>
-      </w:pPr>
-    </w:p>
-    <w:p>
-      <w:pPr>
         <w:pStyle w:val="Ttulo1"/>
         <w:spacing w:before="0" w:line="360" w:lineRule="auto"/>
       </w:pPr>
-      <w:bookmarkStart w:id="0" w:name="_Toc132366204"/>
+      <w:bookmarkStart w:id="0" w:name="_Toc133480766"/>
       <w:r>
         <w:lastRenderedPageBreak/>
         <w:t>1</w:t>
@@ -2684,7 +2962,7 @@
       <w:pPr>
         <w:pStyle w:val="Ttulo2"/>
       </w:pPr>
-      <w:bookmarkStart w:id="1" w:name="_Toc132366205"/>
+      <w:bookmarkStart w:id="1" w:name="_Toc133480767"/>
       <w:r>
         <w:t>1.1</w:t>
       </w:r>
@@ -2754,7 +3032,7 @@
       <w:pPr>
         <w:pStyle w:val="Ttulo2"/>
       </w:pPr>
-      <w:bookmarkStart w:id="2" w:name="_Toc132366206"/>
+      <w:bookmarkStart w:id="2" w:name="_Toc133480768"/>
       <w:r>
         <w:t xml:space="preserve">1.2 </w:t>
       </w:r>
@@ -2794,7 +3072,7 @@
       <w:pPr>
         <w:pStyle w:val="Ttulo2"/>
       </w:pPr>
-      <w:bookmarkStart w:id="3" w:name="_Toc132366207"/>
+      <w:bookmarkStart w:id="3" w:name="_Toc133480769"/>
       <w:r>
         <w:t>1.3</w:t>
       </w:r>
@@ -2820,7 +3098,7 @@
         <w:pStyle w:val="Ttulo1"/>
         <w:spacing w:before="0" w:line="360" w:lineRule="auto"/>
       </w:pPr>
-      <w:bookmarkStart w:id="4" w:name="_Toc132366208"/>
+      <w:bookmarkStart w:id="4" w:name="_Toc133480770"/>
       <w:r>
         <w:t>2</w:t>
       </w:r>
@@ -3280,7 +3558,7 @@
         <w:pStyle w:val="Ttulo1"/>
         <w:spacing w:before="0" w:line="360" w:lineRule="auto"/>
       </w:pPr>
-      <w:bookmarkStart w:id="5" w:name="_Toc132366209"/>
+      <w:bookmarkStart w:id="5" w:name="_Toc133480771"/>
       <w:r>
         <w:t>3</w:t>
       </w:r>
@@ -3422,7 +3700,7 @@
       <w:pPr>
         <w:pStyle w:val="Ttulo2"/>
       </w:pPr>
-      <w:bookmarkStart w:id="6" w:name="_Toc132366210"/>
+      <w:bookmarkStart w:id="6" w:name="_Toc133480772"/>
       <w:r>
         <w:t>3.1 Movilidad</w:t>
       </w:r>
@@ -3495,7 +3773,7 @@
       <w:pPr>
         <w:pStyle w:val="Ttulo2"/>
       </w:pPr>
-      <w:bookmarkStart w:id="7" w:name="_Toc132366211"/>
+      <w:bookmarkStart w:id="7" w:name="_Toc133480773"/>
       <w:r>
         <w:t>3.2 Mejoras</w:t>
       </w:r>
@@ -3717,7 +3995,7 @@
       <w:pPr>
         <w:pStyle w:val="Ttulo2"/>
       </w:pPr>
-      <w:bookmarkStart w:id="8" w:name="_Toc132366212"/>
+      <w:bookmarkStart w:id="8" w:name="_Toc133480774"/>
       <w:r>
         <w:t xml:space="preserve">3.3 </w:t>
       </w:r>
@@ -3800,7 +4078,7 @@
         <w:pStyle w:val="Ttulo1"/>
         <w:spacing w:before="0" w:line="360" w:lineRule="auto"/>
       </w:pPr>
-      <w:bookmarkStart w:id="9" w:name="_Toc132366213"/>
+      <w:bookmarkStart w:id="9" w:name="_Toc133480775"/>
       <w:r>
         <w:t>4</w:t>
       </w:r>
@@ -3842,7 +4120,7 @@
         <w:pStyle w:val="Ttulo1"/>
         <w:spacing w:before="0" w:line="360" w:lineRule="auto"/>
       </w:pPr>
-      <w:bookmarkStart w:id="10" w:name="_Toc132366214"/>
+      <w:bookmarkStart w:id="10" w:name="_Toc133480776"/>
       <w:r>
         <w:lastRenderedPageBreak/>
         <w:t>5</w:t>
@@ -3933,7 +4211,7 @@
         <w:pStyle w:val="Ttulo1"/>
         <w:spacing w:before="0" w:line="360" w:lineRule="auto"/>
       </w:pPr>
-      <w:bookmarkStart w:id="11" w:name="_Toc132366215"/>
+      <w:bookmarkStart w:id="11" w:name="_Toc133480777"/>
       <w:r>
         <w:t>6</w:t>
       </w:r>
@@ -4009,7 +4287,7 @@
         <w:pStyle w:val="Ttulo1"/>
         <w:spacing w:before="0" w:line="360" w:lineRule="auto"/>
       </w:pPr>
-      <w:bookmarkStart w:id="12" w:name="_Toc132366216"/>
+      <w:bookmarkStart w:id="12" w:name="_Toc133480778"/>
       <w:r>
         <w:t>7</w:t>
       </w:r>
@@ -4782,7 +5060,7 @@
         <w:pStyle w:val="Ttulo1"/>
         <w:spacing w:before="0" w:line="360" w:lineRule="auto"/>
       </w:pPr>
-      <w:bookmarkStart w:id="13" w:name="_Toc132366217"/>
+      <w:bookmarkStart w:id="13" w:name="_Toc133480779"/>
       <w:r>
         <w:t>8- Partículas</w:t>
       </w:r>
@@ -4943,7 +5221,7 @@
         <w:pStyle w:val="Ttulo1"/>
         <w:spacing w:before="0" w:line="360" w:lineRule="auto"/>
       </w:pPr>
-      <w:bookmarkStart w:id="14" w:name="_Toc132366218"/>
+      <w:bookmarkStart w:id="14" w:name="_Toc133480780"/>
       <w:r>
         <w:t>9-</w:t>
       </w:r>
@@ -5186,7 +5464,7 @@
         <w:pStyle w:val="Ttulo1"/>
         <w:spacing w:before="0" w:line="360" w:lineRule="auto"/>
       </w:pPr>
-      <w:bookmarkStart w:id="15" w:name="_Toc132366219"/>
+      <w:bookmarkStart w:id="15" w:name="_Toc133480781"/>
       <w:r>
         <w:t>10-</w:t>
       </w:r>
@@ -5379,7 +5657,7 @@
         <w:pStyle w:val="Ttulo1"/>
         <w:spacing w:before="0" w:line="360" w:lineRule="auto"/>
       </w:pPr>
-      <w:bookmarkStart w:id="16" w:name="_Toc132366220"/>
+      <w:bookmarkStart w:id="16" w:name="_Toc133480782"/>
       <w:r>
         <w:t>11-</w:t>
       </w:r>
@@ -5562,7 +5840,7 @@
         <w:pStyle w:val="Ttulo1"/>
         <w:spacing w:before="0" w:line="360" w:lineRule="auto"/>
       </w:pPr>
-      <w:bookmarkStart w:id="17" w:name="_Toc132366221"/>
+      <w:bookmarkStart w:id="17" w:name="_Toc133480783"/>
       <w:r>
         <w:t>12-</w:t>
       </w:r>
@@ -5792,7 +6070,7 @@
         <w:pStyle w:val="Ttulo1"/>
         <w:spacing w:before="0" w:line="360" w:lineRule="auto"/>
       </w:pPr>
-      <w:bookmarkStart w:id="18" w:name="_Toc132366222"/>
+      <w:bookmarkStart w:id="18" w:name="_Toc133480784"/>
       <w:r>
         <w:t>13-</w:t>
       </w:r>
@@ -6067,7 +6345,7 @@
         <w:pStyle w:val="Ttulo1"/>
         <w:spacing w:before="0" w:line="360" w:lineRule="auto"/>
       </w:pPr>
-      <w:bookmarkStart w:id="19" w:name="_Toc132366223"/>
+      <w:bookmarkStart w:id="19" w:name="_Toc133480785"/>
       <w:r>
         <w:t>14-</w:t>
       </w:r>
@@ -6089,12 +6367,14 @@
         <w:pStyle w:val="Ttulo2"/>
         <w:ind w:left="578" w:firstLine="505"/>
       </w:pPr>
+      <w:bookmarkStart w:id="20" w:name="_Toc133480786"/>
       <w:r>
         <w:t>14.1 Agu</w:t>
       </w:r>
       <w:r>
         <w:t>a</w:t>
       </w:r>
+      <w:bookmarkEnd w:id="20"/>
     </w:p>
     <w:p>
       <w:pPr>
@@ -6197,10 +6477,12 @@
       <w:pPr>
         <w:pStyle w:val="Ttulo2"/>
       </w:pPr>
+      <w:bookmarkStart w:id="21" w:name="_Toc133480787"/>
       <w:r>
         <w:lastRenderedPageBreak/>
         <w:t>14.2 Nubes Volumétricas</w:t>
       </w:r>
+      <w:bookmarkEnd w:id="21"/>
     </w:p>
     <w:p>
       <w:pPr>
@@ -6497,9 +6779,11 @@
       <w:pPr>
         <w:pStyle w:val="Ttulo2"/>
       </w:pPr>
+      <w:bookmarkStart w:id="22" w:name="_Toc133480788"/>
       <w:r>
         <w:t>14.3 Migrar Contenido</w:t>
       </w:r>
+      <w:bookmarkEnd w:id="22"/>
     </w:p>
     <w:p>
       <w:pPr>
@@ -6579,7 +6863,7 @@
         <w:pStyle w:val="Ttulo1"/>
         <w:spacing w:before="0" w:line="360" w:lineRule="auto"/>
       </w:pPr>
-      <w:bookmarkStart w:id="20" w:name="_Toc132366224"/>
+      <w:bookmarkStart w:id="23" w:name="_Toc133480789"/>
       <w:r>
         <w:t>15-</w:t>
       </w:r>
@@ -6589,7 +6873,7 @@
       <w:r>
         <w:t>Optimización</w:t>
       </w:r>
-      <w:bookmarkEnd w:id="20"/>
+      <w:bookmarkEnd w:id="23"/>
     </w:p>
     <w:p>
       <w:r>
@@ -6673,7 +6957,7 @@
         <w:pStyle w:val="Ttulo1"/>
         <w:spacing w:before="0" w:line="360" w:lineRule="auto"/>
       </w:pPr>
-      <w:bookmarkStart w:id="21" w:name="_Toc132366225"/>
+      <w:bookmarkStart w:id="24" w:name="_Toc133480790"/>
       <w:r>
         <w:t>16-</w:t>
       </w:r>
@@ -6683,7 +6967,7 @@
       <w:r>
         <w:t>Programación con blueprints</w:t>
       </w:r>
-      <w:bookmarkEnd w:id="21"/>
+      <w:bookmarkEnd w:id="24"/>
     </w:p>
     <w:p>
       <w:r>
@@ -7155,9 +7439,11 @@
         <w:pStyle w:val="Ttulo1"/>
         <w:ind w:left="0" w:firstLine="0"/>
       </w:pPr>
+      <w:bookmarkStart w:id="25" w:name="_Toc133480791"/>
       <w:r>
         <w:t>17- Unreal Engine 5</w:t>
       </w:r>
+      <w:bookmarkEnd w:id="25"/>
     </w:p>
     <w:p>
       <w:r>
@@ -10234,13 +10520,12 @@
 </file>
 
 <file path=customXml/item2.xml><?xml version="1.0" encoding="utf-8"?>
-<p:properties xmlns:p="http://schemas.microsoft.com/office/2006/metadata/properties" xmlns:xsi="http://www.w3.org/2001/XMLSchema-instance" xmlns:pc="http://schemas.microsoft.com/office/infopath/2007/PartnerControls">
-  <documentManagement>
-    <lcf76f155ced4ddcb4097134ff3c332f xmlns="76a6df74-076b-42d3-97ec-1ab10c767f50">
-      <Terms xmlns="http://schemas.microsoft.com/office/infopath/2007/PartnerControls"/>
-    </lcf76f155ced4ddcb4097134ff3c332f>
-  </documentManagement>
-</p:properties>
+<?mso-contentType ?>
+<FormTemplates xmlns="http://schemas.microsoft.com/sharepoint/v3/contenttype/forms">
+  <Display>DocumentLibraryForm</Display>
+  <Edit>DocumentLibraryForm</Edit>
+  <New>DocumentLibraryForm</New>
+</FormTemplates>
 </file>
 
 <file path=customXml/item3.xml><?xml version="1.0" encoding="utf-8"?>
@@ -10410,12 +10695,13 @@
 </file>
 
 <file path=customXml/item4.xml><?xml version="1.0" encoding="utf-8"?>
-<?mso-contentType ?>
-<FormTemplates xmlns="http://schemas.microsoft.com/sharepoint/v3/contenttype/forms">
-  <Display>DocumentLibraryForm</Display>
-  <Edit>DocumentLibraryForm</Edit>
-  <New>DocumentLibraryForm</New>
-</FormTemplates>
+<p:properties xmlns:p="http://schemas.microsoft.com/office/2006/metadata/properties" xmlns:xsi="http://www.w3.org/2001/XMLSchema-instance" xmlns:pc="http://schemas.microsoft.com/office/infopath/2007/PartnerControls">
+  <documentManagement>
+    <lcf76f155ced4ddcb4097134ff3c332f xmlns="76a6df74-076b-42d3-97ec-1ab10c767f50">
+      <Terms xmlns="http://schemas.microsoft.com/office/infopath/2007/PartnerControls"/>
+    </lcf76f155ced4ddcb4097134ff3c332f>
+  </documentManagement>
+</p:properties>
 </file>
 
 <file path=customXml/itemProps1.xml><?xml version="1.0" encoding="utf-8"?>
@@ -10427,11 +10713,9 @@
 </file>
 
 <file path=customXml/itemProps2.xml><?xml version="1.0" encoding="utf-8"?>
-<ds:datastoreItem xmlns:ds="http://schemas.openxmlformats.org/officeDocument/2006/customXml" ds:itemID="{099555EC-DA13-4C71-88AA-6766EDC63EB5}">
+<ds:datastoreItem xmlns:ds="http://schemas.openxmlformats.org/officeDocument/2006/customXml" ds:itemID="{1D924EDE-9F3F-4CB7-87BB-971BD8E25AA7}">
   <ds:schemaRefs>
-    <ds:schemaRef ds:uri="http://schemas.microsoft.com/office/2006/metadata/properties"/>
-    <ds:schemaRef ds:uri="http://schemas.microsoft.com/office/infopath/2007/PartnerControls"/>
-    <ds:schemaRef ds:uri="76a6df74-076b-42d3-97ec-1ab10c767f50"/>
+    <ds:schemaRef ds:uri="http://schemas.microsoft.com/sharepoint/v3/contenttype/forms"/>
   </ds:schemaRefs>
 </ds:datastoreItem>
 </file>
@@ -10455,9 +10739,11 @@
 </file>
 
 <file path=customXml/itemProps4.xml><?xml version="1.0" encoding="utf-8"?>
-<ds:datastoreItem xmlns:ds="http://schemas.openxmlformats.org/officeDocument/2006/customXml" ds:itemID="{1D924EDE-9F3F-4CB7-87BB-971BD8E25AA7}">
+<ds:datastoreItem xmlns:ds="http://schemas.openxmlformats.org/officeDocument/2006/customXml" ds:itemID="{099555EC-DA13-4C71-88AA-6766EDC63EB5}">
   <ds:schemaRefs>
-    <ds:schemaRef ds:uri="http://schemas.microsoft.com/sharepoint/v3/contenttype/forms"/>
+    <ds:schemaRef ds:uri="http://schemas.microsoft.com/office/2006/metadata/properties"/>
+    <ds:schemaRef ds:uri="http://schemas.microsoft.com/office/infopath/2007/PartnerControls"/>
+    <ds:schemaRef ds:uri="76a6df74-076b-42d3-97ec-1ab10c767f50"/>
   </ds:schemaRefs>
 </ds:datastoreItem>
 </file>
</xml_diff>